<commit_message>
done with the gonavy.c
</commit_message>
<xml_diff>
--- a/IC411/lab4/lab_pthreads.docx
+++ b/IC411/lab4/lab_pthreads.docx
@@ -5,9 +5,7 @@
     <w:p>
       <w:pPr>
         <w:pStyle w:val="Normal"/>
-        <w:rPr>
-          <w:rFonts w:ascii="Times New Roman" w:hAnsi="Times New Roman"/>
-        </w:rPr>
+        <w:rPr/>
       </w:pPr>
       <w:r>
         <w:rPr>
@@ -18,7 +16,21 @@
         <w:tab/>
         <w:tab/>
         <w:tab/>
-        <w:t>Name ________________________</w:t>
+        <w:t xml:space="preserve">Name </w:t>
+      </w:r>
+      <w:r>
+        <w:rPr>
+          <w:rFonts w:ascii="Times New Roman" w:hAnsi="Times New Roman"/>
+          <w:u w:val="single"/>
+        </w:rPr>
+        <w:t xml:space="preserve">___Brandon </w:t>
+      </w:r>
+      <w:r>
+        <w:rPr>
+          <w:rFonts w:ascii="Times New Roman" w:hAnsi="Times New Roman"/>
+          <w:u w:val="none"/>
+        </w:rPr>
+        <w:t>Sipes________</w:t>
       </w:r>
     </w:p>
     <w:p>
@@ -584,464 +596,499 @@
         </w:rPr>
       </w:pPr>
       <w:r>
+        <w:rPr>
+          <w:rFonts w:ascii="TeX Gyre Termes Math" w:hAnsi="TeX Gyre Termes Math"/>
+          <w:color w:val="CE181E"/>
+        </w:rPr>
+        <w:tab/>
+        <w:t xml:space="preserve">They do not because there is nothing telling the parent of the threads to wait for 1 to execute before creating another thread. </w:t>
+      </w:r>
+    </w:p>
+    <w:p>
+      <w:pPr>
+        <w:pStyle w:val="Normal"/>
+        <w:rPr>
+          <w:rFonts w:ascii="TeX Gyre Termes Math" w:hAnsi="TeX Gyre Termes Math"/>
+          <w:color w:val="CE181E"/>
+        </w:rPr>
+      </w:pPr>
+      <w:r>
+        <w:rPr>
+          <w:rFonts w:ascii="TeX Gyre Termes Math" w:hAnsi="TeX Gyre Termes Math"/>
+          <w:color w:val="CE181E"/>
+        </w:rPr>
+      </w:r>
+    </w:p>
+    <w:p>
+      <w:pPr>
+        <w:pStyle w:val="Normal"/>
+        <w:rPr>
+          <w:rFonts w:ascii="Courier New" w:hAnsi="Courier New"/>
+          <w:color w:val="00000A"/>
+        </w:rPr>
+      </w:pPr>
+      <w:r>
+        <w:rPr>
+          <w:rFonts w:ascii="Courier New" w:hAnsi="Courier New"/>
+          <w:color w:val="00000A"/>
+        </w:rPr>
+      </w:r>
+    </w:p>
+    <w:p>
+      <w:pPr>
+        <w:pStyle w:val="Normal"/>
+        <w:rPr>
+          <w:rFonts w:ascii="Courier New" w:hAnsi="Courier New"/>
+          <w:color w:val="00000A"/>
+        </w:rPr>
+      </w:pPr>
+      <w:r>
+        <w:rPr>
+          <w:rFonts w:ascii="Courier New" w:hAnsi="Courier New"/>
+          <w:color w:val="00000A"/>
+        </w:rPr>
+      </w:r>
+    </w:p>
+    <w:p>
+      <w:pPr>
+        <w:pStyle w:val="Normal"/>
+        <w:rPr>
+          <w:color w:val="00000A"/>
+        </w:rPr>
+      </w:pPr>
+      <w:r>
+        <w:rPr>
+          <w:rFonts w:ascii="Times New Roman" w:hAnsi="Times New Roman"/>
+          <w:color w:val="00000A"/>
+        </w:rPr>
+        <w:t>(1)  2. If you run the program repeatedly, does the order of thread execution sometimes change?  Why or why not?</w:t>
+      </w:r>
+    </w:p>
+    <w:p>
+      <w:pPr>
+        <w:pStyle w:val="Normal"/>
+        <w:rPr>
+          <w:rFonts w:ascii="Courier New" w:hAnsi="Courier New"/>
+          <w:color w:val="00000A"/>
+        </w:rPr>
+      </w:pPr>
+      <w:r>
+        <w:rPr>
+          <w:rFonts w:ascii="Courier New" w:hAnsi="Courier New"/>
+          <w:color w:val="00000A"/>
+        </w:rPr>
+      </w:r>
+    </w:p>
+    <w:p>
+      <w:pPr>
+        <w:pStyle w:val="Normal"/>
+        <w:rPr>
+          <w:rFonts w:ascii="TeX Gyre Termes Math" w:hAnsi="TeX Gyre Termes Math"/>
+          <w:color w:val="CE181E"/>
+        </w:rPr>
+      </w:pPr>
+      <w:r>
+        <w:rPr>
+          <w:rFonts w:ascii="TeX Gyre Termes Math" w:hAnsi="TeX Gyre Termes Math"/>
+          <w:color w:val="CE181E"/>
+        </w:rPr>
+        <w:tab/>
+        <w:t xml:space="preserve">Yes, because there is nothing telling the parent of the threads to wait for 1 to execute before creating another thread. </w:t>
+      </w:r>
+      <w:r>
+        <w:rPr>
+          <w:rFonts w:ascii="TeX Gyre Termes Math" w:hAnsi="TeX Gyre Termes Math"/>
+          <w:color w:val="CE181E"/>
+        </w:rPr>
+        <w:t>So occasionally one will execute before the other.</w:t>
+      </w:r>
+    </w:p>
+    <w:p>
+      <w:pPr>
+        <w:pStyle w:val="Normal"/>
+        <w:rPr>
+          <w:rFonts w:ascii="TeX Gyre Termes Math" w:hAnsi="TeX Gyre Termes Math"/>
+          <w:color w:val="CE181E"/>
+        </w:rPr>
+      </w:pPr>
+      <w:r>
+        <w:rPr>
+          <w:rFonts w:ascii="TeX Gyre Termes Math" w:hAnsi="TeX Gyre Termes Math"/>
+          <w:color w:val="CE181E"/>
+        </w:rPr>
+      </w:r>
+    </w:p>
+    <w:p>
+      <w:pPr>
+        <w:pStyle w:val="Normal"/>
+        <w:rPr>
+          <w:rFonts w:ascii="TeX Gyre Termes Math" w:hAnsi="TeX Gyre Termes Math"/>
+          <w:color w:val="CE181E"/>
+        </w:rPr>
+      </w:pPr>
+      <w:r>
+        <w:rPr>
+          <w:rFonts w:ascii="TeX Gyre Termes Math" w:hAnsi="TeX Gyre Termes Math"/>
+          <w:color w:val="CE181E"/>
+        </w:rPr>
+      </w:r>
+      <w:r>
+        <w:br w:type="page"/>
+      </w:r>
+    </w:p>
+    <w:p>
+      <w:pPr>
+        <w:pStyle w:val="Normal"/>
         <w:rPr/>
-      </w:r>
-    </w:p>
-    <w:p>
-      <w:pPr>
-        <w:pStyle w:val="Normal"/>
-        <w:rPr>
-          <w:rFonts w:ascii="TeX Gyre Termes Math" w:hAnsi="TeX Gyre Termes Math"/>
-          <w:color w:val="CE181E"/>
-        </w:rPr>
-      </w:pPr>
-      <w:r>
+      </w:pPr>
+      <w:r>
+        <w:rPr>
+          <w:rFonts w:ascii="Times New Roman" w:hAnsi="Times New Roman"/>
+        </w:rPr>
+        <w:t xml:space="preserve">(1) 3.  If one of these threads happened to block, would the other threads block? Why or why not? If you're not sure, uncomment the "lucky number" portion of </w:t>
+      </w:r>
+      <w:r>
+        <w:rPr>
+          <w:rFonts w:cs="Courier New" w:ascii="Courier New" w:hAnsi="Courier New"/>
+        </w:rPr>
+        <w:t>thread_function</w:t>
+      </w:r>
+      <w:r>
+        <w:rPr>
+          <w:rFonts w:ascii="Times New Roman" w:hAnsi="Times New Roman"/>
+        </w:rPr>
+        <w:t xml:space="preserve"> to experiment.</w:t>
+      </w:r>
+    </w:p>
+    <w:p>
+      <w:pPr>
+        <w:pStyle w:val="Normal"/>
+        <w:rPr>
+          <w:rFonts w:ascii="Times New Roman" w:hAnsi="Times New Roman"/>
+        </w:rPr>
+      </w:pPr>
+      <w:r>
+        <w:rPr>
+          <w:rFonts w:ascii="Times New Roman" w:hAnsi="Times New Roman"/>
+        </w:rPr>
+      </w:r>
+    </w:p>
+    <w:p>
+      <w:pPr>
+        <w:pStyle w:val="Normal"/>
+        <w:rPr>
+          <w:rFonts w:ascii="Times New Roman" w:hAnsi="Times New Roman"/>
+        </w:rPr>
+      </w:pPr>
+      <w:r>
+        <w:rPr>
+          <w:rFonts w:ascii="Times New Roman" w:hAnsi="Times New Roman"/>
+        </w:rPr>
+        <w:tab/>
+      </w:r>
+      <w:r>
+        <w:rPr>
+          <w:rFonts w:ascii="Times New Roman" w:hAnsi="Times New Roman"/>
+          <w:color w:val="CE181E"/>
+        </w:rPr>
+        <w:t xml:space="preserve">No.  The other threads continue to execute.  Because it is not pure ULT. </w:t>
+      </w:r>
+    </w:p>
+    <w:p>
+      <w:pPr>
+        <w:pStyle w:val="Normal"/>
+        <w:rPr>
+          <w:rFonts w:ascii="Times New Roman" w:hAnsi="Times New Roman"/>
+        </w:rPr>
+      </w:pPr>
+      <w:r>
+        <w:rPr>
+          <w:rFonts w:ascii="Times New Roman" w:hAnsi="Times New Roman"/>
+        </w:rPr>
+        <w:t xml:space="preserve">  </w:t>
+      </w:r>
+    </w:p>
+    <w:p>
+      <w:pPr>
+        <w:pStyle w:val="Normal"/>
+        <w:rPr>
+          <w:rFonts w:ascii="Times New Roman" w:hAnsi="Times New Roman"/>
+        </w:rPr>
+      </w:pPr>
+      <w:r>
+        <w:rPr>
+          <w:rFonts w:ascii="Times New Roman" w:hAnsi="Times New Roman"/>
+        </w:rPr>
+      </w:r>
+    </w:p>
+    <w:p>
+      <w:pPr>
+        <w:pStyle w:val="Normal"/>
         <w:rPr/>
-      </w:r>
-    </w:p>
-    <w:p>
-      <w:pPr>
-        <w:pStyle w:val="Normal"/>
-        <w:rPr>
-          <w:rFonts w:ascii="Courier New" w:hAnsi="Courier New"/>
-          <w:color w:val="00000A"/>
-        </w:rPr>
-      </w:pPr>
-      <w:r>
-        <w:rPr>
-          <w:rFonts w:ascii="Courier New" w:hAnsi="Courier New"/>
-          <w:color w:val="00000A"/>
-        </w:rPr>
-      </w:r>
-    </w:p>
-    <w:p>
-      <w:pPr>
-        <w:pStyle w:val="Normal"/>
-        <w:rPr>
-          <w:rFonts w:ascii="Courier New" w:hAnsi="Courier New"/>
-          <w:color w:val="00000A"/>
-        </w:rPr>
-      </w:pPr>
-      <w:r>
-        <w:rPr>
-          <w:rFonts w:ascii="Courier New" w:hAnsi="Courier New"/>
-          <w:color w:val="00000A"/>
-        </w:rPr>
-      </w:r>
-    </w:p>
-    <w:p>
-      <w:pPr>
-        <w:pStyle w:val="Normal"/>
-        <w:rPr>
-          <w:color w:val="00000A"/>
-        </w:rPr>
-      </w:pPr>
-      <w:r>
-        <w:rPr>
-          <w:rFonts w:ascii="Times New Roman" w:hAnsi="Times New Roman"/>
-          <w:color w:val="00000A"/>
-        </w:rPr>
-        <w:t>(1)  2. If you run the program repeatedly, does the order of thread execution sometimes change?  Why or why not?</w:t>
-      </w:r>
-    </w:p>
-    <w:p>
-      <w:pPr>
-        <w:pStyle w:val="Normal"/>
-        <w:rPr>
-          <w:rFonts w:ascii="Courier New" w:hAnsi="Courier New"/>
-          <w:color w:val="00000A"/>
-        </w:rPr>
-      </w:pPr>
-      <w:r>
-        <w:rPr>
-          <w:rFonts w:ascii="Courier New" w:hAnsi="Courier New"/>
-          <w:color w:val="00000A"/>
-        </w:rPr>
-      </w:r>
-    </w:p>
-    <w:p>
-      <w:pPr>
-        <w:pStyle w:val="Normal"/>
-        <w:rPr>
-          <w:rFonts w:ascii="TeX Gyre Termes Math" w:hAnsi="TeX Gyre Termes Math"/>
-          <w:color w:val="CE181E"/>
-        </w:rPr>
-      </w:pPr>
-      <w:r>
-        <w:rPr/>
-      </w:r>
-    </w:p>
-    <w:p>
-      <w:pPr>
-        <w:pStyle w:val="Normal"/>
-        <w:rPr>
-          <w:rFonts w:ascii="TeX Gyre Termes Math" w:hAnsi="TeX Gyre Termes Math"/>
-          <w:color w:val="CE181E"/>
-        </w:rPr>
-      </w:pPr>
-      <w:r>
-        <w:rPr/>
-      </w:r>
-    </w:p>
-    <w:p>
-      <w:pPr>
-        <w:pStyle w:val="Normal"/>
-        <w:rPr>
-          <w:rFonts w:ascii="TeX Gyre Termes Math" w:hAnsi="TeX Gyre Termes Math"/>
-          <w:color w:val="CE181E"/>
-        </w:rPr>
-      </w:pPr>
-      <w:r>
-        <w:rPr/>
-      </w:r>
-      <w:r>
-        <w:br w:type="page"/>
-      </w:r>
-    </w:p>
-    <w:p>
-      <w:pPr>
-        <w:pStyle w:val="Normal"/>
-        <w:rPr/>
-      </w:pPr>
-      <w:r>
-        <w:rPr>
-          <w:rFonts w:ascii="Times New Roman" w:hAnsi="Times New Roman"/>
-        </w:rPr>
-        <w:t xml:space="preserve">(1) 3.  If one of these threads happened to block, would the other threads block? Why or why not? If you're not sure, uncomment the "lucky number" portion of </w:t>
+      </w:pPr>
+      <w:r>
+        <w:rPr>
+          <w:rFonts w:ascii="Times New Roman" w:hAnsi="Times New Roman"/>
+        </w:rPr>
+        <w:t xml:space="preserve">(1) 4. Based on your answer to question #3, is the </w:t>
       </w:r>
       <w:r>
         <w:rPr>
           <w:rFonts w:cs="Courier New" w:ascii="Courier New" w:hAnsi="Courier New"/>
         </w:rPr>
-        <w:t>thread_function</w:t>
-      </w:r>
-      <w:r>
-        <w:rPr>
-          <w:rFonts w:ascii="Times New Roman" w:hAnsi="Times New Roman"/>
-        </w:rPr>
-        <w:t xml:space="preserve"> to experiment.</w:t>
-      </w:r>
-    </w:p>
-    <w:p>
-      <w:pPr>
-        <w:pStyle w:val="Normal"/>
-        <w:rPr>
-          <w:rFonts w:ascii="Times New Roman" w:hAnsi="Times New Roman"/>
-        </w:rPr>
-      </w:pPr>
-      <w:r>
-        <w:rPr>
-          <w:rFonts w:ascii="Times New Roman" w:hAnsi="Times New Roman"/>
-        </w:rPr>
-      </w:r>
-    </w:p>
-    <w:p>
-      <w:pPr>
-        <w:pStyle w:val="Normal"/>
-        <w:rPr>
-          <w:rFonts w:ascii="Times New Roman" w:hAnsi="Times New Roman"/>
-          <w:color w:val="CE181E"/>
-        </w:rPr>
-      </w:pPr>
-      <w:r>
-        <w:rPr/>
-      </w:r>
-    </w:p>
-    <w:p>
-      <w:pPr>
-        <w:pStyle w:val="Normal"/>
-        <w:rPr>
-          <w:rFonts w:ascii="Times New Roman" w:hAnsi="Times New Roman"/>
-        </w:rPr>
-      </w:pPr>
-      <w:r>
-        <w:rPr>
-          <w:rFonts w:ascii="Times New Roman" w:hAnsi="Times New Roman"/>
-        </w:rPr>
-      </w:r>
-    </w:p>
-    <w:p>
-      <w:pPr>
-        <w:pStyle w:val="Normal"/>
-        <w:rPr>
-          <w:rFonts w:ascii="Times New Roman" w:hAnsi="Times New Roman"/>
-        </w:rPr>
-      </w:pPr>
-      <w:r>
-        <w:rPr>
-          <w:rFonts w:ascii="Times New Roman" w:hAnsi="Times New Roman"/>
-        </w:rPr>
-        <w:t xml:space="preserve">  </w:t>
-      </w:r>
-    </w:p>
-    <w:p>
-      <w:pPr>
-        <w:pStyle w:val="Normal"/>
-        <w:rPr>
-          <w:rFonts w:ascii="Times New Roman" w:hAnsi="Times New Roman"/>
-        </w:rPr>
-      </w:pPr>
-      <w:r>
-        <w:rPr>
-          <w:rFonts w:ascii="Times New Roman" w:hAnsi="Times New Roman"/>
-        </w:rPr>
-      </w:r>
-    </w:p>
-    <w:p>
-      <w:pPr>
-        <w:pStyle w:val="Normal"/>
-        <w:rPr/>
-      </w:pPr>
-      <w:r>
-        <w:rPr>
-          <w:rFonts w:ascii="Times New Roman" w:hAnsi="Times New Roman"/>
-        </w:rPr>
-        <w:t xml:space="preserve">(1) 4. Based on your answer to question #3, is the </w:t>
+        <w:t xml:space="preserve">pthreads </w:t>
+      </w:r>
+      <w:r>
+        <w:rPr>
+          <w:rFonts w:ascii="Times New Roman" w:hAnsi="Times New Roman"/>
+        </w:rPr>
+        <w:t xml:space="preserve">implementation a 'pure ULT' strategy? Explain. </w:t>
+      </w:r>
+    </w:p>
+    <w:p>
+      <w:pPr>
+        <w:pStyle w:val="Normal"/>
+        <w:suppressAutoHyphens w:val="false"/>
+        <w:rPr>
+          <w:rFonts w:ascii="Times New Roman" w:hAnsi="Times New Roman"/>
+          <w:u w:val="single"/>
+        </w:rPr>
+      </w:pPr>
+      <w:r>
+        <w:rPr>
+          <w:rFonts w:ascii="Times New Roman" w:hAnsi="Times New Roman"/>
+          <w:u w:val="single"/>
+        </w:rPr>
+      </w:r>
+    </w:p>
+    <w:p>
+      <w:pPr>
+        <w:pStyle w:val="Normal"/>
+        <w:suppressAutoHyphens w:val="false"/>
+        <w:rPr>
+          <w:rFonts w:ascii="Times New Roman" w:hAnsi="Times New Roman"/>
+          <w:color w:val="CE181E"/>
+          <w:u w:val="none"/>
+        </w:rPr>
+      </w:pPr>
+      <w:r>
+        <w:rPr>
+          <w:rFonts w:ascii="Times New Roman" w:hAnsi="Times New Roman"/>
+          <w:color w:val="CE181E"/>
+          <w:u w:val="none"/>
+        </w:rPr>
+        <w:tab/>
+      </w:r>
+      <w:r>
+        <w:rPr>
+          <w:rFonts w:ascii="Times New Roman" w:hAnsi="Times New Roman"/>
+          <w:color w:val="CE181E"/>
+          <w:u w:val="none"/>
+        </w:rPr>
+        <w:t>No.  It is a hybrid of the ULT and KLT.  This  is why it does not block the other threads when one thread blocks.</w:t>
+      </w:r>
+    </w:p>
+    <w:p>
+      <w:pPr>
+        <w:pStyle w:val="Normal"/>
+        <w:suppressAutoHyphens w:val="false"/>
+        <w:rPr>
+          <w:rFonts w:ascii="Times New Roman" w:hAnsi="Times New Roman"/>
+          <w:u w:val="single"/>
+        </w:rPr>
+      </w:pPr>
+      <w:r>
+        <w:rPr>
+          <w:rFonts w:ascii="Times New Roman" w:hAnsi="Times New Roman"/>
+          <w:u w:val="single"/>
+        </w:rPr>
+      </w:r>
+    </w:p>
+    <w:p>
+      <w:pPr>
+        <w:pStyle w:val="Normal"/>
+        <w:suppressAutoHyphens w:val="false"/>
+        <w:rPr>
+          <w:rFonts w:ascii="Times New Roman" w:hAnsi="Times New Roman"/>
+          <w:u w:val="single"/>
+        </w:rPr>
+      </w:pPr>
+      <w:r>
+        <w:rPr>
+          <w:rFonts w:ascii="Times New Roman" w:hAnsi="Times New Roman"/>
+          <w:u w:val="single"/>
+        </w:rPr>
+      </w:r>
+    </w:p>
+    <w:p>
+      <w:pPr>
+        <w:pStyle w:val="Normal"/>
+        <w:suppressAutoHyphens w:val="false"/>
+        <w:rPr>
+          <w:rFonts w:ascii="Times New Roman" w:hAnsi="Times New Roman"/>
+          <w:u w:val="single"/>
+        </w:rPr>
+      </w:pPr>
+      <w:r>
+        <w:rPr>
+          <w:rFonts w:ascii="Times New Roman" w:hAnsi="Times New Roman"/>
+          <w:u w:val="single"/>
+        </w:rPr>
+      </w:r>
+    </w:p>
+    <w:p>
+      <w:pPr>
+        <w:pStyle w:val="Normal"/>
+        <w:suppressAutoHyphens w:val="false"/>
+        <w:rPr>
+          <w:rFonts w:ascii="Times New Roman" w:hAnsi="Times New Roman"/>
+          <w:u w:val="single"/>
+        </w:rPr>
+      </w:pPr>
+      <w:r>
+        <w:rPr>
+          <w:rFonts w:ascii="Times New Roman" w:hAnsi="Times New Roman"/>
+          <w:u w:val="single"/>
+        </w:rPr>
+      </w:r>
+    </w:p>
+    <w:p>
+      <w:pPr>
+        <w:pStyle w:val="Normal"/>
+        <w:rPr>
+          <w:rFonts w:ascii="Times New Roman" w:hAnsi="Times New Roman"/>
+          <w:u w:val="single"/>
+        </w:rPr>
+      </w:pPr>
+      <w:r>
+        <w:rPr>
+          <w:rFonts w:ascii="Times New Roman" w:hAnsi="Times New Roman"/>
+          <w:u w:val="single"/>
+        </w:rPr>
+        <w:t xml:space="preserve">Complete the  </w:t>
+      </w:r>
+      <w:r>
+        <w:rPr>
+          <w:rFonts w:ascii="Courier New" w:hAnsi="Courier New"/>
+          <w:u w:val="single"/>
+        </w:rPr>
+        <w:t>gonavy.c</w:t>
+      </w:r>
+      <w:r>
+        <w:rPr>
+          <w:rFonts w:ascii="Times New Roman" w:hAnsi="Times New Roman"/>
+          <w:u w:val="single"/>
+        </w:rPr>
+        <w:t xml:space="preserve">  code</w:t>
+      </w:r>
+    </w:p>
+    <w:p>
+      <w:pPr>
+        <w:pStyle w:val="Normal"/>
+        <w:rPr>
+          <w:rFonts w:ascii="Times New Roman" w:hAnsi="Times New Roman"/>
+        </w:rPr>
+      </w:pPr>
+      <w:r>
+        <w:rPr>
+          <w:rFonts w:ascii="Times New Roman" w:hAnsi="Times New Roman"/>
+        </w:rPr>
+      </w:r>
+    </w:p>
+    <w:p>
+      <w:pPr>
+        <w:pStyle w:val="Normal"/>
+        <w:rPr>
+          <w:rFonts w:ascii="Times New Roman" w:hAnsi="Times New Roman"/>
+        </w:rPr>
+      </w:pPr>
+      <w:r>
+        <w:rPr>
+          <w:rFonts w:ascii="Times New Roman" w:hAnsi="Times New Roman"/>
+        </w:rPr>
+        <w:t xml:space="preserve">The </w:t>
+      </w:r>
+      <w:r>
+        <w:rPr>
+          <w:rFonts w:ascii="Courier New" w:hAnsi="Courier New"/>
+        </w:rPr>
+        <w:t>gonavy.c</w:t>
+      </w:r>
+      <w:r>
+        <w:rPr>
+          <w:rFonts w:ascii="Times New Roman" w:hAnsi="Times New Roman"/>
+        </w:rPr>
+        <w:t xml:space="preserve"> code is similar to the counters program. However, we need two sets of threads now: one set for Army, one set for Navy. The Army threads will each generate an individual 'score'. The corresponding Navy threads will each read the appropriate Army score from that array, double it, and save the 'Navy score' to the right place in that array. The Army score will be a random integer between 0 and 100. All scores are printed at the end.</w:t>
+      </w:r>
+    </w:p>
+    <w:p>
+      <w:pPr>
+        <w:pStyle w:val="Normal"/>
+        <w:rPr>
+          <w:rFonts w:ascii="Times New Roman" w:hAnsi="Times New Roman"/>
+        </w:rPr>
+      </w:pPr>
+      <w:r>
+        <w:rPr>
+          <w:rFonts w:ascii="Times New Roman" w:hAnsi="Times New Roman"/>
+        </w:rPr>
+      </w:r>
+    </w:p>
+    <w:p>
+      <w:pPr>
+        <w:pStyle w:val="Normal"/>
+        <w:rPr>
+          <w:rFonts w:ascii="Times New Roman" w:hAnsi="Times New Roman"/>
+        </w:rPr>
+      </w:pPr>
+      <w:r>
+        <w:rPr>
+          <w:rFonts w:ascii="Times New Roman" w:hAnsi="Times New Roman"/>
+        </w:rPr>
+        <w:t xml:space="preserve">Since the Army scores will be </w:t>
+      </w:r>
+      <w:r>
+        <w:rPr>
+          <w:rFonts w:ascii="Times New Roman" w:hAnsi="Times New Roman"/>
+          <w:i/>
+        </w:rPr>
+        <w:t>written</w:t>
+      </w:r>
+      <w:r>
+        <w:rPr>
+          <w:rFonts w:ascii="Times New Roman" w:hAnsi="Times New Roman"/>
+        </w:rPr>
+        <w:t xml:space="preserve"> by Army threads but </w:t>
+      </w:r>
+      <w:r>
+        <w:rPr>
+          <w:rFonts w:ascii="Times New Roman" w:hAnsi="Times New Roman"/>
+          <w:i/>
+        </w:rPr>
+        <w:t>read</w:t>
+      </w:r>
+      <w:r>
+        <w:rPr>
+          <w:rFonts w:ascii="Times New Roman" w:hAnsi="Times New Roman"/>
+        </w:rPr>
+        <w:t xml:space="preserve"> by Navy threads, we want to ensure proper correspondence. For example, an Army threads will put a score in element X of the </w:t>
       </w:r>
       <w:r>
         <w:rPr>
           <w:rFonts w:cs="Courier New" w:ascii="Courier New" w:hAnsi="Courier New"/>
         </w:rPr>
-        <w:t xml:space="preserve">pthreads </w:t>
-      </w:r>
-      <w:r>
-        <w:rPr>
-          <w:rFonts w:ascii="Times New Roman" w:hAnsi="Times New Roman"/>
-        </w:rPr>
-        <w:t xml:space="preserve">implementation a 'pure ULT' strategy? Explain. </w:t>
-      </w:r>
-    </w:p>
-    <w:p>
-      <w:pPr>
-        <w:pStyle w:val="Normal"/>
-        <w:suppressAutoHyphens w:val="false"/>
-        <w:rPr>
-          <w:rFonts w:ascii="Times New Roman" w:hAnsi="Times New Roman"/>
-          <w:u w:val="single"/>
-        </w:rPr>
-      </w:pPr>
-      <w:r>
-        <w:rPr>
-          <w:rFonts w:ascii="Times New Roman" w:hAnsi="Times New Roman"/>
-          <w:u w:val="single"/>
-        </w:rPr>
-      </w:r>
-    </w:p>
-    <w:p>
-      <w:pPr>
-        <w:pStyle w:val="Normal"/>
-        <w:suppressAutoHyphens w:val="false"/>
-        <w:rPr>
-          <w:rFonts w:ascii="Times New Roman" w:hAnsi="Times New Roman"/>
-          <w:color w:val="CE181E"/>
-          <w:u w:val="none"/>
-        </w:rPr>
-      </w:pPr>
-      <w:r>
-        <w:rPr/>
-      </w:r>
-    </w:p>
-    <w:p>
-      <w:pPr>
-        <w:pStyle w:val="Normal"/>
-        <w:suppressAutoHyphens w:val="false"/>
-        <w:rPr>
-          <w:rFonts w:ascii="Times New Roman" w:hAnsi="Times New Roman"/>
-          <w:u w:val="single"/>
-        </w:rPr>
-      </w:pPr>
-      <w:r>
-        <w:rPr>
-          <w:rFonts w:ascii="Times New Roman" w:hAnsi="Times New Roman"/>
-          <w:u w:val="single"/>
-        </w:rPr>
-      </w:r>
-    </w:p>
-    <w:p>
-      <w:pPr>
-        <w:pStyle w:val="Normal"/>
-        <w:suppressAutoHyphens w:val="false"/>
-        <w:rPr>
-          <w:rFonts w:ascii="Times New Roman" w:hAnsi="Times New Roman"/>
-          <w:u w:val="single"/>
-        </w:rPr>
-      </w:pPr>
-      <w:r>
-        <w:rPr>
-          <w:rFonts w:ascii="Times New Roman" w:hAnsi="Times New Roman"/>
-          <w:u w:val="single"/>
-        </w:rPr>
-      </w:r>
-    </w:p>
-    <w:p>
-      <w:pPr>
-        <w:pStyle w:val="Normal"/>
-        <w:suppressAutoHyphens w:val="false"/>
-        <w:rPr>
-          <w:rFonts w:ascii="Times New Roman" w:hAnsi="Times New Roman"/>
-          <w:u w:val="single"/>
-        </w:rPr>
-      </w:pPr>
-      <w:r>
-        <w:rPr>
-          <w:rFonts w:ascii="Times New Roman" w:hAnsi="Times New Roman"/>
-          <w:u w:val="single"/>
-        </w:rPr>
-      </w:r>
-    </w:p>
-    <w:p>
-      <w:pPr>
-        <w:pStyle w:val="Normal"/>
-        <w:suppressAutoHyphens w:val="false"/>
-        <w:rPr>
-          <w:rFonts w:ascii="Times New Roman" w:hAnsi="Times New Roman"/>
-          <w:u w:val="single"/>
-        </w:rPr>
-      </w:pPr>
-      <w:r>
-        <w:rPr>
-          <w:rFonts w:ascii="Times New Roman" w:hAnsi="Times New Roman"/>
-          <w:u w:val="single"/>
-        </w:rPr>
-      </w:r>
-    </w:p>
-    <w:p>
-      <w:pPr>
-        <w:pStyle w:val="Normal"/>
-        <w:rPr>
-          <w:rFonts w:ascii="Times New Roman" w:hAnsi="Times New Roman"/>
-          <w:u w:val="single"/>
-        </w:rPr>
-      </w:pPr>
-      <w:r>
-        <w:rPr>
-          <w:rFonts w:ascii="Times New Roman" w:hAnsi="Times New Roman"/>
-          <w:u w:val="single"/>
-        </w:rPr>
-        <w:t xml:space="preserve">Complete the  </w:t>
-      </w:r>
-      <w:r>
-        <w:rPr>
-          <w:rFonts w:ascii="Courier New" w:hAnsi="Courier New"/>
-          <w:u w:val="single"/>
-        </w:rPr>
-        <w:t>gonavy.c</w:t>
-      </w:r>
-      <w:r>
-        <w:rPr>
-          <w:rFonts w:ascii="Times New Roman" w:hAnsi="Times New Roman"/>
-          <w:u w:val="single"/>
-        </w:rPr>
-        <w:t xml:space="preserve">  code</w:t>
-      </w:r>
-    </w:p>
-    <w:p>
-      <w:pPr>
-        <w:pStyle w:val="Normal"/>
-        <w:rPr>
-          <w:rFonts w:ascii="Times New Roman" w:hAnsi="Times New Roman"/>
-        </w:rPr>
-      </w:pPr>
-      <w:r>
-        <w:rPr>
-          <w:rFonts w:ascii="Times New Roman" w:hAnsi="Times New Roman"/>
-        </w:rPr>
-      </w:r>
-    </w:p>
-    <w:p>
-      <w:pPr>
-        <w:pStyle w:val="Normal"/>
-        <w:rPr>
-          <w:rFonts w:ascii="Times New Roman" w:hAnsi="Times New Roman"/>
-        </w:rPr>
-      </w:pPr>
-      <w:r>
-        <w:rPr>
-          <w:rFonts w:ascii="Times New Roman" w:hAnsi="Times New Roman"/>
-        </w:rPr>
-        <w:t xml:space="preserve">The </w:t>
-      </w:r>
-      <w:r>
-        <w:rPr>
-          <w:rFonts w:ascii="Courier New" w:hAnsi="Courier New"/>
-        </w:rPr>
-        <w:t>gonavy.c</w:t>
-      </w:r>
-      <w:r>
-        <w:rPr>
-          <w:rFonts w:ascii="Times New Roman" w:hAnsi="Times New Roman"/>
-        </w:rPr>
-        <w:t xml:space="preserve"> code is similar to the counters program. However, we need two sets of threads now: one set for Army, one set for Navy. The Army threads will each generate an individual 'score'. The corresponding Navy threads will each read the appropriate Army score from that array, double it, and save the 'Navy score' to the right place in that array. The Army score will be a random integer between 0 and 100. All scores are printed at the end.</w:t>
-      </w:r>
-    </w:p>
-    <w:p>
-      <w:pPr>
-        <w:pStyle w:val="Normal"/>
-        <w:rPr>
-          <w:rFonts w:ascii="Times New Roman" w:hAnsi="Times New Roman"/>
-        </w:rPr>
-      </w:pPr>
-      <w:r>
-        <w:rPr>
-          <w:rFonts w:ascii="Times New Roman" w:hAnsi="Times New Roman"/>
-        </w:rPr>
-      </w:r>
-    </w:p>
-    <w:p>
-      <w:pPr>
-        <w:pStyle w:val="Normal"/>
-        <w:rPr>
-          <w:rFonts w:ascii="Times New Roman" w:hAnsi="Times New Roman"/>
-        </w:rPr>
-      </w:pPr>
-      <w:r>
-        <w:rPr>
-          <w:rFonts w:ascii="Times New Roman" w:hAnsi="Times New Roman"/>
-        </w:rPr>
-        <w:t xml:space="preserve">Since the Army scores will be </w:t>
-      </w:r>
-      <w:r>
-        <w:rPr>
-          <w:rFonts w:ascii="Times New Roman" w:hAnsi="Times New Roman"/>
-          <w:i/>
-        </w:rPr>
-        <w:t>written</w:t>
-      </w:r>
-      <w:r>
-        <w:rPr>
-          <w:rFonts w:ascii="Times New Roman" w:hAnsi="Times New Roman"/>
-        </w:rPr>
-        <w:t xml:space="preserve"> by Army threads but </w:t>
-      </w:r>
-      <w:r>
-        <w:rPr>
-          <w:rFonts w:ascii="Times New Roman" w:hAnsi="Times New Roman"/>
-          <w:i/>
-        </w:rPr>
-        <w:t>read</w:t>
-      </w:r>
-      <w:r>
-        <w:rPr>
-          <w:rFonts w:ascii="Times New Roman" w:hAnsi="Times New Roman"/>
-        </w:rPr>
-        <w:t xml:space="preserve"> by Navy threads, we want to ensure proper correspondence. For example, an Army threads will put a score in element X of the </w:t>
+        <w:t>army_scores</w:t>
+      </w:r>
+      <w:r>
+        <w:rPr>
+          <w:rFonts w:ascii="Times New Roman" w:hAnsi="Times New Roman"/>
+        </w:rPr>
+        <w:t xml:space="preserve"> array, and its corresponding Navy thread will put its own score (which will be twice the Army score for that thread number) into element X of the </w:t>
       </w:r>
       <w:r>
         <w:rPr>
           <w:rFonts w:cs="Courier New" w:ascii="Courier New" w:hAnsi="Courier New"/>
         </w:rPr>
-        <w:t>army_scores</w:t>
-      </w:r>
-      <w:r>
-        <w:rPr>
-          <w:rFonts w:ascii="Times New Roman" w:hAnsi="Times New Roman"/>
-        </w:rPr>
-        <w:t xml:space="preserve"> array, and its corresponding Navy thread will put its own score (which will be twice the Army score for that thread number) into element X of the </w:t>
-      </w:r>
-      <w:r>
-        <w:rPr>
-          <w:rFonts w:cs="Courier New" w:ascii="Courier New" w:hAnsi="Courier New"/>
-        </w:rPr>
         <w:t>navy_scores</w:t>
       </w:r>
       <w:r>
@@ -1255,19 +1302,25 @@
         </w:rPr>
       </w:pPr>
       <w:r>
-        <w:rPr/>
-      </w:r>
-    </w:p>
-    <w:p>
-      <w:pPr>
-        <w:pStyle w:val="Normal"/>
-        <w:rPr>
-          <w:rFonts w:ascii="Times New Roman" w:hAnsi="Times New Roman"/>
-          <w:color w:val="CE181E"/>
-        </w:rPr>
-      </w:pPr>
-      <w:r>
-        <w:rPr/>
+        <w:rPr>
+          <w:rFonts w:ascii="Times New Roman" w:hAnsi="Times New Roman"/>
+          <w:color w:val="CE181E"/>
+        </w:rPr>
+      </w:r>
+    </w:p>
+    <w:p>
+      <w:pPr>
+        <w:pStyle w:val="Normal"/>
+        <w:rPr>
+          <w:rFonts w:ascii="Times New Roman" w:hAnsi="Times New Roman"/>
+          <w:color w:val="CE181E"/>
+        </w:rPr>
+      </w:pPr>
+      <w:r>
+        <w:rPr>
+          <w:rFonts w:ascii="Times New Roman" w:hAnsi="Times New Roman"/>
+          <w:color w:val="CE181E"/>
+        </w:rPr>
       </w:r>
     </w:p>
     <w:p>
@@ -1377,18 +1430,203 @@
         <w:rPr>
           <w:rFonts w:ascii="Times New Roman" w:hAnsi="Times New Roman"/>
         </w:rPr>
-      </w:r>
-    </w:p>
-    <w:p>
-      <w:pPr>
-        <w:pStyle w:val="Normal"/>
-        <w:rPr>
-          <w:rFonts w:ascii="Times New Roman" w:hAnsi="Times New Roman"/>
-          <w:color w:val="CE181E"/>
-        </w:rPr>
-      </w:pPr>
-      <w:r>
+        <w:tab/>
+      </w:r>
+      <w:r>
+        <w:rPr>
+          <w:rFonts w:ascii="Times New Roman" w:hAnsi="Times New Roman"/>
+          <w:color w:val="CE181E"/>
+        </w:rPr>
+        <w:t>It would continue to wait for the blocking thread but all the other threads would finish.</w:t>
+      </w:r>
+    </w:p>
+    <w:p>
+      <w:pPr>
+        <w:pStyle w:val="Normal"/>
+        <w:rPr>
+          <w:rFonts w:ascii="Times New Roman" w:hAnsi="Times New Roman"/>
+          <w:color w:val="CE181E"/>
+        </w:rPr>
+      </w:pPr>
+      <w:r>
+        <w:rPr>
+          <w:rFonts w:ascii="Times New Roman" w:hAnsi="Times New Roman"/>
+          <w:color w:val="CE181E"/>
+        </w:rPr>
+      </w:r>
+    </w:p>
+    <w:p>
+      <w:pPr>
+        <w:pStyle w:val="Normal"/>
+        <w:rPr>
+          <w:rFonts w:ascii="Times New Roman" w:hAnsi="Times New Roman"/>
+        </w:rPr>
+      </w:pPr>
+      <w:r>
+        <w:rPr>
+          <w:rFonts w:ascii="Times New Roman" w:hAnsi="Times New Roman"/>
+        </w:rPr>
+      </w:r>
+    </w:p>
+    <w:p>
+      <w:pPr>
+        <w:pStyle w:val="Normal"/>
+        <w:rPr>
+          <w:rFonts w:ascii="Times New Roman" w:hAnsi="Times New Roman"/>
+        </w:rPr>
+      </w:pPr>
+      <w:r>
+        <w:rPr>
+          <w:rFonts w:ascii="Times New Roman" w:hAnsi="Times New Roman"/>
+        </w:rPr>
+      </w:r>
+    </w:p>
+    <w:p>
+      <w:pPr>
+        <w:pStyle w:val="Normal"/>
+        <w:rPr>
+          <w:rFonts w:ascii="Times New Roman" w:hAnsi="Times New Roman"/>
+        </w:rPr>
+      </w:pPr>
+      <w:r>
+        <w:rPr>
+          <w:rFonts w:ascii="Times New Roman" w:hAnsi="Times New Roman"/>
+        </w:rPr>
+      </w:r>
+    </w:p>
+    <w:p>
+      <w:pPr>
+        <w:pStyle w:val="Normal"/>
+        <w:rPr>
+          <w:rFonts w:ascii="Times New Roman" w:hAnsi="Times New Roman"/>
+        </w:rPr>
+      </w:pPr>
+      <w:r>
+        <w:rPr>
+          <w:rFonts w:ascii="Times New Roman" w:hAnsi="Times New Roman"/>
+        </w:rPr>
+      </w:r>
+    </w:p>
+    <w:p>
+      <w:pPr>
+        <w:pStyle w:val="Normal"/>
+        <w:rPr>
+          <w:rFonts w:ascii="Times New Roman" w:hAnsi="Times New Roman"/>
+        </w:rPr>
+      </w:pPr>
+      <w:r>
+        <w:rPr>
+          <w:rFonts w:ascii="Times New Roman" w:hAnsi="Times New Roman"/>
+        </w:rPr>
+      </w:r>
+    </w:p>
+    <w:p>
+      <w:pPr>
+        <w:pStyle w:val="Normal"/>
+        <w:rPr>
+          <w:rFonts w:ascii="Times New Roman" w:hAnsi="Times New Roman"/>
+        </w:rPr>
+      </w:pPr>
+      <w:r>
+        <w:rPr>
+          <w:rFonts w:ascii="Times New Roman" w:hAnsi="Times New Roman"/>
+        </w:rPr>
+      </w:r>
+    </w:p>
+    <w:p>
+      <w:pPr>
+        <w:pStyle w:val="Normal"/>
         <w:rPr/>
+      </w:pPr>
+      <w:r>
+        <w:rPr>
+          <w:rFonts w:ascii="Times New Roman" w:hAnsi="Times New Roman"/>
+        </w:rPr>
+        <w:t xml:space="preserve">(1) 6. In our gonavy example, the Army threads all complete before the Navyy threads are created, so concurrency is not a problem. Suppose we want to </w:t>
+      </w:r>
+      <w:r>
+        <w:rPr>
+          <w:rFonts w:ascii="Times New Roman" w:hAnsi="Times New Roman"/>
+          <w:i/>
+        </w:rPr>
+        <w:t>interleave</w:t>
+      </w:r>
+      <w:r>
+        <w:rPr>
+          <w:rFonts w:ascii="Times New Roman" w:hAnsi="Times New Roman"/>
+        </w:rPr>
+        <w:t xml:space="preserve"> execution of the Army and Navy threads -- create them all, let them all run, then terminate them at the same time. Would doing so risk generating an incorrect output sometimes? Why or why not?</w:t>
+      </w:r>
+    </w:p>
+    <w:p>
+      <w:pPr>
+        <w:pStyle w:val="Normal"/>
+        <w:rPr>
+          <w:rFonts w:ascii="Times New Roman" w:hAnsi="Times New Roman"/>
+        </w:rPr>
+      </w:pPr>
+      <w:r>
+        <w:rPr>
+          <w:rFonts w:ascii="Times New Roman" w:hAnsi="Times New Roman"/>
+        </w:rPr>
+      </w:r>
+    </w:p>
+    <w:p>
+      <w:pPr>
+        <w:pStyle w:val="Normal"/>
+        <w:rPr>
+          <w:rFonts w:ascii="Times New Roman" w:hAnsi="Times New Roman"/>
+          <w:color w:val="CE181E"/>
+        </w:rPr>
+      </w:pPr>
+      <w:r>
+        <w:rPr>
+          <w:rFonts w:ascii="Times New Roman" w:hAnsi="Times New Roman"/>
+          <w:color w:val="CE181E"/>
+        </w:rPr>
+      </w:r>
+    </w:p>
+    <w:p>
+      <w:pPr>
+        <w:pStyle w:val="Normal"/>
+        <w:rPr>
+          <w:rFonts w:ascii="Times New Roman" w:hAnsi="Times New Roman"/>
+          <w:color w:val="CE181E"/>
+        </w:rPr>
+      </w:pPr>
+      <w:r>
+        <w:rPr>
+          <w:rFonts w:ascii="Times New Roman" w:hAnsi="Times New Roman"/>
+          <w:color w:val="CE181E"/>
+        </w:rPr>
+      </w:r>
+    </w:p>
+    <w:p>
+      <w:pPr>
+        <w:pStyle w:val="Normal"/>
+        <w:rPr>
+          <w:rFonts w:ascii="Times New Roman" w:hAnsi="Times New Roman"/>
+          <w:color w:val="CE181E"/>
+        </w:rPr>
+      </w:pPr>
+      <w:r>
+        <w:rPr>
+          <w:rFonts w:ascii="Times New Roman" w:hAnsi="Times New Roman"/>
+          <w:color w:val="CE181E"/>
+        </w:rPr>
+      </w:r>
+    </w:p>
+    <w:p>
+      <w:pPr>
+        <w:pStyle w:val="Normal"/>
+        <w:rPr>
+          <w:rFonts w:ascii="Times New Roman" w:hAnsi="Times New Roman"/>
+        </w:rPr>
+      </w:pPr>
+      <w:r>
+        <w:rPr>
+          <w:rFonts w:ascii="Times New Roman" w:hAnsi="Times New Roman"/>
+        </w:rPr>
       </w:r>
     </w:p>
     <w:p>
@@ -1478,171 +1716,6 @@
         <w:rPr>
           <w:rFonts w:ascii="Times New Roman" w:hAnsi="Times New Roman"/>
         </w:rPr>
-        <w:t xml:space="preserve">(1) 6. In our gonavy example, the Army threads all complete before the Navyy threads are created, so concurrency is not a problem. Suppose we want to </w:t>
-      </w:r>
-      <w:r>
-        <w:rPr>
-          <w:rFonts w:ascii="Times New Roman" w:hAnsi="Times New Roman"/>
-          <w:i/>
-        </w:rPr>
-        <w:t>interleave</w:t>
-      </w:r>
-      <w:r>
-        <w:rPr>
-          <w:rFonts w:ascii="Times New Roman" w:hAnsi="Times New Roman"/>
-        </w:rPr>
-        <w:t xml:space="preserve"> execution of the Army and Navy threads -- create them all, let them all run, then terminate them at the same time. Would doing so risk generating an incorrect output sometimes? Why or why not?</w:t>
-      </w:r>
-    </w:p>
-    <w:p>
-      <w:pPr>
-        <w:pStyle w:val="Normal"/>
-        <w:rPr>
-          <w:rFonts w:ascii="Times New Roman" w:hAnsi="Times New Roman"/>
-        </w:rPr>
-      </w:pPr>
-      <w:r>
-        <w:rPr>
-          <w:rFonts w:ascii="Times New Roman" w:hAnsi="Times New Roman"/>
-        </w:rPr>
-      </w:r>
-    </w:p>
-    <w:p>
-      <w:pPr>
-        <w:pStyle w:val="Normal"/>
-        <w:rPr>
-          <w:rFonts w:ascii="Times New Roman" w:hAnsi="Times New Roman"/>
-          <w:color w:val="CE181E"/>
-        </w:rPr>
-      </w:pPr>
-      <w:r>
-        <w:rPr/>
-      </w:r>
-    </w:p>
-    <w:p>
-      <w:pPr>
-        <w:pStyle w:val="Normal"/>
-        <w:rPr>
-          <w:rFonts w:ascii="Times New Roman" w:hAnsi="Times New Roman"/>
-          <w:color w:val="CE181E"/>
-        </w:rPr>
-      </w:pPr>
-      <w:r>
-        <w:rPr/>
-      </w:r>
-    </w:p>
-    <w:p>
-      <w:pPr>
-        <w:pStyle w:val="Normal"/>
-        <w:rPr>
-          <w:rFonts w:ascii="Times New Roman" w:hAnsi="Times New Roman"/>
-          <w:color w:val="CE181E"/>
-        </w:rPr>
-      </w:pPr>
-      <w:r>
-        <w:rPr/>
-      </w:r>
-    </w:p>
-    <w:p>
-      <w:pPr>
-        <w:pStyle w:val="Normal"/>
-        <w:rPr>
-          <w:rFonts w:ascii="Times New Roman" w:hAnsi="Times New Roman"/>
-        </w:rPr>
-      </w:pPr>
-      <w:r>
-        <w:rPr>
-          <w:rFonts w:ascii="Times New Roman" w:hAnsi="Times New Roman"/>
-        </w:rPr>
-      </w:r>
-    </w:p>
-    <w:p>
-      <w:pPr>
-        <w:pStyle w:val="Normal"/>
-        <w:rPr>
-          <w:rFonts w:ascii="Times New Roman" w:hAnsi="Times New Roman"/>
-        </w:rPr>
-      </w:pPr>
-      <w:r>
-        <w:rPr>
-          <w:rFonts w:ascii="Times New Roman" w:hAnsi="Times New Roman"/>
-        </w:rPr>
-      </w:r>
-    </w:p>
-    <w:p>
-      <w:pPr>
-        <w:pStyle w:val="Normal"/>
-        <w:rPr>
-          <w:rFonts w:ascii="Times New Roman" w:hAnsi="Times New Roman"/>
-        </w:rPr>
-      </w:pPr>
-      <w:r>
-        <w:rPr>
-          <w:rFonts w:ascii="Times New Roman" w:hAnsi="Times New Roman"/>
-        </w:rPr>
-      </w:r>
-    </w:p>
-    <w:p>
-      <w:pPr>
-        <w:pStyle w:val="Normal"/>
-        <w:rPr>
-          <w:rFonts w:ascii="Times New Roman" w:hAnsi="Times New Roman"/>
-        </w:rPr>
-      </w:pPr>
-      <w:r>
-        <w:rPr>
-          <w:rFonts w:ascii="Times New Roman" w:hAnsi="Times New Roman"/>
-        </w:rPr>
-      </w:r>
-    </w:p>
-    <w:p>
-      <w:pPr>
-        <w:pStyle w:val="Normal"/>
-        <w:rPr>
-          <w:rFonts w:ascii="Times New Roman" w:hAnsi="Times New Roman"/>
-        </w:rPr>
-      </w:pPr>
-      <w:r>
-        <w:rPr>
-          <w:rFonts w:ascii="Times New Roman" w:hAnsi="Times New Roman"/>
-        </w:rPr>
-      </w:r>
-    </w:p>
-    <w:p>
-      <w:pPr>
-        <w:pStyle w:val="Normal"/>
-        <w:rPr>
-          <w:rFonts w:ascii="Times New Roman" w:hAnsi="Times New Roman"/>
-        </w:rPr>
-      </w:pPr>
-      <w:r>
-        <w:rPr>
-          <w:rFonts w:ascii="Times New Roman" w:hAnsi="Times New Roman"/>
-        </w:rPr>
-      </w:r>
-    </w:p>
-    <w:p>
-      <w:pPr>
-        <w:pStyle w:val="Normal"/>
-        <w:rPr>
-          <w:rFonts w:ascii="Times New Roman" w:hAnsi="Times New Roman"/>
-        </w:rPr>
-      </w:pPr>
-      <w:r>
-        <w:rPr>
-          <w:rFonts w:ascii="Times New Roman" w:hAnsi="Times New Roman"/>
-        </w:rPr>
-      </w:r>
-    </w:p>
-    <w:p>
-      <w:pPr>
-        <w:pStyle w:val="Normal"/>
-        <w:rPr/>
-      </w:pPr>
-      <w:r>
-        <w:rPr>
-          <w:rFonts w:ascii="Times New Roman" w:hAnsi="Times New Roman"/>
-        </w:rPr>
         <w:t>(1) 7. Would it be possible to successfully and correctly interleave execution of all the Army and Navy threads using concurrency mechanisms?  If so, describe in general terms how it might be done. If not, describe why not.</w:t>
       </w:r>
     </w:p>
@@ -1655,31 +1728,40 @@
         </w:rPr>
       </w:pPr>
       <w:r>
-        <w:rPr/>
-      </w:r>
-    </w:p>
-    <w:p>
-      <w:pPr>
-        <w:pStyle w:val="Normal"/>
-        <w:rPr>
-          <w:rFonts w:ascii="Times New Roman" w:hAnsi="Times New Roman"/>
-          <w:color w:val="CE181E"/>
-        </w:rPr>
-      </w:pPr>
-      <w:r>
-        <w:rPr/>
-      </w:r>
-    </w:p>
-    <w:p>
-      <w:pPr>
-        <w:pStyle w:val="Normal"/>
-        <w:rPr>
-          <w:rFonts w:ascii="Times New Roman" w:hAnsi="Times New Roman"/>
-          <w:color w:val="CE181E"/>
-        </w:rPr>
-      </w:pPr>
-      <w:r>
-        <w:rPr/>
+        <w:rPr>
+          <w:rFonts w:ascii="Times New Roman" w:hAnsi="Times New Roman"/>
+          <w:color w:val="CE181E"/>
+        </w:rPr>
+      </w:r>
+    </w:p>
+    <w:p>
+      <w:pPr>
+        <w:pStyle w:val="Normal"/>
+        <w:rPr>
+          <w:rFonts w:ascii="Times New Roman" w:hAnsi="Times New Roman"/>
+          <w:color w:val="CE181E"/>
+        </w:rPr>
+      </w:pPr>
+      <w:r>
+        <w:rPr>
+          <w:rFonts w:ascii="Times New Roman" w:hAnsi="Times New Roman"/>
+          <w:color w:val="CE181E"/>
+        </w:rPr>
+      </w:r>
+    </w:p>
+    <w:p>
+      <w:pPr>
+        <w:pStyle w:val="Normal"/>
+        <w:rPr>
+          <w:rFonts w:ascii="Times New Roman" w:hAnsi="Times New Roman"/>
+          <w:color w:val="CE181E"/>
+        </w:rPr>
+      </w:pPr>
+      <w:r>
+        <w:rPr>
+          <w:rFonts w:ascii="Times New Roman" w:hAnsi="Times New Roman"/>
+          <w:color w:val="CE181E"/>
+        </w:rPr>
       </w:r>
     </w:p>
     <w:p>

</xml_diff>

<commit_message>
finished with extra credit
</commit_message>
<xml_diff>
--- a/IC411/lab4/lab_pthreads.docx
+++ b/IC411/lab4/lab_pthreads.docx
@@ -1542,7 +1542,7 @@
         <w:rPr>
           <w:rFonts w:ascii="Times New Roman" w:hAnsi="Times New Roman"/>
         </w:rPr>
-        <w:t xml:space="preserve">(1) 6. In our gonavy example, the Army threads all complete before the Navyy threads are created, so concurrency is not a problem. Suppose we want to </w:t>
+        <w:t xml:space="preserve">(1) 6. In our gonavy example, the Army threads all complete before the Navy threads are created, so concurrency is not a problem. Suppose we want to </w:t>
       </w:r>
       <w:r>
         <w:rPr>
@@ -1599,6 +1599,14 @@
           <w:rFonts w:ascii="Times New Roman" w:hAnsi="Times New Roman"/>
           <w:color w:val="CE181E"/>
         </w:rPr>
+        <w:tab/>
+      </w:r>
+      <w:r>
+        <w:rPr>
+          <w:rFonts w:ascii="Times New Roman" w:hAnsi="Times New Roman"/>
+          <w:color w:val="CE181E"/>
+        </w:rPr>
+        <w:t>It might create some incorrect outputs because there would be a race condition between when army score is set and when navy doubles that score.</w:t>
       </w:r>
     </w:p>
     <w:p>
@@ -1762,105 +1770,106 @@
           <w:rFonts w:ascii="Times New Roman" w:hAnsi="Times New Roman"/>
           <w:color w:val="CE181E"/>
         </w:rPr>
-      </w:r>
-    </w:p>
-    <w:p>
-      <w:pPr>
-        <w:pStyle w:val="Normal"/>
-        <w:rPr>
-          <w:rFonts w:ascii="Times New Roman" w:hAnsi="Times New Roman"/>
-        </w:rPr>
-      </w:pPr>
-      <w:r>
-        <w:rPr>
-          <w:rFonts w:ascii="Times New Roman" w:hAnsi="Times New Roman"/>
-        </w:rPr>
-      </w:r>
-    </w:p>
-    <w:p>
-      <w:pPr>
-        <w:pStyle w:val="Normal"/>
-        <w:rPr>
-          <w:rFonts w:ascii="Times New Roman" w:hAnsi="Times New Roman"/>
-        </w:rPr>
-      </w:pPr>
-      <w:r>
-        <w:rPr>
-          <w:rFonts w:ascii="Times New Roman" w:hAnsi="Times New Roman"/>
-        </w:rPr>
-      </w:r>
-    </w:p>
-    <w:p>
-      <w:pPr>
-        <w:pStyle w:val="Normal"/>
-        <w:rPr>
-          <w:rFonts w:ascii="Times New Roman" w:hAnsi="Times New Roman"/>
-        </w:rPr>
-      </w:pPr>
-      <w:r>
-        <w:rPr>
-          <w:rFonts w:ascii="Times New Roman" w:hAnsi="Times New Roman"/>
-        </w:rPr>
-      </w:r>
-    </w:p>
-    <w:p>
-      <w:pPr>
-        <w:pStyle w:val="Normal"/>
-        <w:rPr>
-          <w:rFonts w:ascii="Times New Roman" w:hAnsi="Times New Roman"/>
-        </w:rPr>
-      </w:pPr>
-      <w:r>
-        <w:rPr>
-          <w:rFonts w:ascii="Times New Roman" w:hAnsi="Times New Roman"/>
-        </w:rPr>
-      </w:r>
-    </w:p>
-    <w:p>
-      <w:pPr>
-        <w:pStyle w:val="Normal"/>
-        <w:rPr>
-          <w:rFonts w:ascii="Times New Roman" w:hAnsi="Times New Roman"/>
-        </w:rPr>
-      </w:pPr>
-      <w:r>
-        <w:rPr>
-          <w:rFonts w:ascii="Times New Roman" w:hAnsi="Times New Roman"/>
-        </w:rPr>
-      </w:r>
-    </w:p>
-    <w:p>
-      <w:pPr>
-        <w:pStyle w:val="Normal"/>
-        <w:rPr>
-          <w:rFonts w:ascii="Times New Roman" w:hAnsi="Times New Roman"/>
-        </w:rPr>
-      </w:pPr>
-      <w:r>
-        <w:rPr>
-          <w:rFonts w:ascii="Times New Roman" w:hAnsi="Times New Roman"/>
-        </w:rPr>
-      </w:r>
-    </w:p>
-    <w:p>
-      <w:pPr>
-        <w:pStyle w:val="Normal"/>
-        <w:rPr>
-          <w:rFonts w:ascii="Times New Roman" w:hAnsi="Times New Roman"/>
-        </w:rPr>
-      </w:pPr>
-      <w:r>
-        <w:rPr>
-          <w:rFonts w:ascii="Times New Roman" w:hAnsi="Times New Roman"/>
-        </w:rPr>
-      </w:r>
-    </w:p>
-    <w:p>
-      <w:pPr>
-        <w:pStyle w:val="Normal"/>
-        <w:rPr>
-          <w:rFonts w:ascii="Courier New" w:hAnsi="Courier New"/>
-        </w:rPr>
+        <w:tab/>
+        <w:t>You could setup a locking mechanisms the stops other threads from executing while the lock is locked.</w:t>
+      </w:r>
+    </w:p>
+    <w:p>
+      <w:pPr>
+        <w:pStyle w:val="Normal"/>
+        <w:rPr>
+          <w:rFonts w:ascii="Times New Roman" w:hAnsi="Times New Roman"/>
+        </w:rPr>
+      </w:pPr>
+      <w:r>
+        <w:rPr>
+          <w:rFonts w:ascii="Times New Roman" w:hAnsi="Times New Roman"/>
+        </w:rPr>
+        <w:tab/>
+      </w:r>
+    </w:p>
+    <w:p>
+      <w:pPr>
+        <w:pStyle w:val="Normal"/>
+        <w:rPr>
+          <w:rFonts w:ascii="Times New Roman" w:hAnsi="Times New Roman"/>
+        </w:rPr>
+      </w:pPr>
+      <w:r>
+        <w:rPr>
+          <w:rFonts w:ascii="Times New Roman" w:hAnsi="Times New Roman"/>
+        </w:rPr>
+      </w:r>
+    </w:p>
+    <w:p>
+      <w:pPr>
+        <w:pStyle w:val="Normal"/>
+        <w:rPr>
+          <w:rFonts w:ascii="Times New Roman" w:hAnsi="Times New Roman"/>
+        </w:rPr>
+      </w:pPr>
+      <w:r>
+        <w:rPr>
+          <w:rFonts w:ascii="Times New Roman" w:hAnsi="Times New Roman"/>
+        </w:rPr>
+      </w:r>
+    </w:p>
+    <w:p>
+      <w:pPr>
+        <w:pStyle w:val="Normal"/>
+        <w:rPr>
+          <w:rFonts w:ascii="Times New Roman" w:hAnsi="Times New Roman"/>
+        </w:rPr>
+      </w:pPr>
+      <w:r>
+        <w:rPr>
+          <w:rFonts w:ascii="Times New Roman" w:hAnsi="Times New Roman"/>
+        </w:rPr>
+      </w:r>
+    </w:p>
+    <w:p>
+      <w:pPr>
+        <w:pStyle w:val="Normal"/>
+        <w:rPr>
+          <w:rFonts w:ascii="Times New Roman" w:hAnsi="Times New Roman"/>
+        </w:rPr>
+      </w:pPr>
+      <w:r>
+        <w:rPr>
+          <w:rFonts w:ascii="Times New Roman" w:hAnsi="Times New Roman"/>
+        </w:rPr>
+      </w:r>
+    </w:p>
+    <w:p>
+      <w:pPr>
+        <w:pStyle w:val="Normal"/>
+        <w:rPr>
+          <w:rFonts w:ascii="Times New Roman" w:hAnsi="Times New Roman"/>
+        </w:rPr>
+      </w:pPr>
+      <w:r>
+        <w:rPr>
+          <w:rFonts w:ascii="Times New Roman" w:hAnsi="Times New Roman"/>
+        </w:rPr>
+      </w:r>
+    </w:p>
+    <w:p>
+      <w:pPr>
+        <w:pStyle w:val="Normal"/>
+        <w:rPr>
+          <w:rFonts w:ascii="Times New Roman" w:hAnsi="Times New Roman"/>
+        </w:rPr>
+      </w:pPr>
+      <w:r>
+        <w:rPr>
+          <w:rFonts w:ascii="Times New Roman" w:hAnsi="Times New Roman"/>
+        </w:rPr>
+      </w:r>
+    </w:p>
+    <w:p>
+      <w:pPr>
+        <w:pStyle w:val="Normal"/>
+        <w:rPr/>
       </w:pPr>
       <w:r>
         <w:rPr>

</xml_diff>